<commit_message>
Added new SRS and SVS files with traceability matrices
</commit_message>
<xml_diff>
--- a/EPD-ICU FSR i1r14.docx
+++ b/EPD-ICU FSR i1r14.docx
@@ -4906,6 +4906,1762 @@
         <w:t>Logical Models</w:t>
       </w:r>
     </w:p>
+    <w:p>
+      <w:pPr>
+        <w:pStyle w:val="Heading1"/>
+      </w:pPr>
+      <w:r>
+        <w:t>Traceability</w:t>
+      </w:r>
+    </w:p>
+    <w:p>
+      <w:pPr>
+        <w:pStyle w:val="Heading2"/>
+      </w:pPr>
+      <w:r>
+        <w:t>Direct Traceability Matrix</w:t>
+      </w:r>
+    </w:p>
+    <w:tbl>
+      <w:tblPr>
+        <w:tblStyle w:val="TableGrid"/>
+        <w:tblW w:w="5000" w:type="pct"/>
+      </w:tblPr>
+      <w:tr>
+        <w:tc>
+          <w:tcPr>
+            <w:tcW w:w="1850" w:type="pct"/>
+            <w:shd w:val="clear" w:color="auto" w:fill="D8D8D8"/>
+          </w:tcPr>
+          <w:p>
+            <w:r>
+              <w:rPr>
+                <w:b/>
+              </w:rPr>
+              <w:t>SRS item</w:t>
+            </w:r>
+          </w:p>
+        </w:tc>
+        <w:tc>
+          <w:tcPr>
+            <w:tcW w:w="1300" w:type="pct"/>
+            <w:shd w:val="clear" w:color="auto" w:fill="D8D8D8"/>
+          </w:tcPr>
+          <w:p>
+            <w:r>
+              <w:rPr>
+                <w:b/>
+              </w:rPr>
+              <w:t>SSS document</w:t>
+            </w:r>
+          </w:p>
+        </w:tc>
+        <w:tc>
+          <w:tcPr>
+            <w:tcW w:w="1850" w:type="pct"/>
+            <w:shd w:val="clear" w:color="auto" w:fill="D8D8D8"/>
+          </w:tcPr>
+          <w:p>
+            <w:r>
+              <w:rPr>
+                <w:b/>
+              </w:rPr>
+              <w:t>SSS item</w:t>
+            </w:r>
+          </w:p>
+        </w:tc>
+      </w:tr>
+      <w:tr>
+        <w:tc>
+          <w:p>
+            <w:r>
+              <w:t>GE R-00010</w:t>
+            </w:r>
+          </w:p>
+        </w:tc>
+        <w:tc>
+          <w:p>
+            <w:r>
+              <w:t>SOL-EST-RCD-0050</w:t>
+            </w:r>
+          </w:p>
+        </w:tc>
+        <w:tc>
+          <w:p>
+            <w:r>
+              <w:t>R-406</w:t>
+            </w:r>
+          </w:p>
+        </w:tc>
+      </w:tr>
+      <w:tr>
+        <w:tc>
+          <w:p>
+            <w:r>
+              <w:t>GE R-00030</w:t>
+            </w:r>
+          </w:p>
+        </w:tc>
+        <w:tc>
+          <w:p>
+            <w:r>
+              <w:t>SOL-EST-RCD-0050</w:t>
+            </w:r>
+          </w:p>
+        </w:tc>
+        <w:tc>
+          <w:p>
+            <w:r>
+              <w:t>R-180</w:t>
+            </w:r>
+          </w:p>
+        </w:tc>
+      </w:tr>
+      <w:tr>
+        <w:tc>
+          <w:tcPr>
+            <w:vMerge w:val="restart"/>
+          </w:tcPr>
+          <w:p>
+            <w:r>
+              <w:t>FU R-00180</w:t>
+            </w:r>
+          </w:p>
+        </w:tc>
+        <w:tc>
+          <w:p>
+            <w:r>
+              <w:t>SOL-ESC-RS-05001</w:t>
+            </w:r>
+          </w:p>
+        </w:tc>
+        <w:tc>
+          <w:p>
+            <w:r>
+              <w:t>TM-4</w:t>
+            </w:r>
+          </w:p>
+        </w:tc>
+      </w:tr>
+      <w:tr>
+        <w:tc>
+          <w:tcPr>
+            <w:vMerge w:val="continue"/>
+          </w:tcPr>
+          <w:p>
+					</w:p>
+        </w:tc>
+        <w:tc>
+          <w:p>
+            <w:r>
+              <w:t>SOL-EST-RCD-0050</w:t>
+            </w:r>
+          </w:p>
+        </w:tc>
+        <w:tc>
+          <w:p>
+            <w:r>
+              <w:t>R-366</w:t>
+            </w:r>
+          </w:p>
+        </w:tc>
+      </w:tr>
+      <w:tr>
+        <w:tc>
+          <w:tcPr>
+            <w:vMerge w:val="restart"/>
+          </w:tcPr>
+          <w:p>
+            <w:r>
+              <w:t>FU R-00390</w:t>
+            </w:r>
+          </w:p>
+        </w:tc>
+        <w:tc>
+          <w:p>
+            <w:r>
+              <w:t>SOL-ESC-RS-05001</w:t>
+            </w:r>
+          </w:p>
+        </w:tc>
+        <w:tc>
+          <w:p>
+            <w:r>
+              <w:t>FTS-1</w:t>
+            </w:r>
+          </w:p>
+        </w:tc>
+      </w:tr>
+      <w:tr>
+        <w:tc>
+          <w:tcPr>
+            <w:vMerge w:val="continue"/>
+          </w:tcPr>
+          <w:p>
+					</w:p>
+        </w:tc>
+        <w:tc>
+          <w:p>
+            <w:r>
+              <w:t>SOL-ESC-RS-05001</w:t>
+            </w:r>
+          </w:p>
+        </w:tc>
+        <w:tc>
+          <w:p>
+            <w:r>
+              <w:t>FTS-2</w:t>
+            </w:r>
+          </w:p>
+        </w:tc>
+      </w:tr>
+      <w:tr>
+        <w:tc>
+          <w:tcPr>
+            <w:vMerge w:val="restart"/>
+          </w:tcPr>
+          <w:p>
+            <w:r>
+              <w:t>FU R-00370</w:t>
+            </w:r>
+          </w:p>
+        </w:tc>
+        <w:tc>
+          <w:p>
+            <w:r>
+              <w:t>SOL-ESC-RS-05001</w:t>
+            </w:r>
+          </w:p>
+        </w:tc>
+        <w:tc>
+          <w:p>
+            <w:r>
+              <w:t>TM-4</w:t>
+            </w:r>
+          </w:p>
+        </w:tc>
+      </w:tr>
+      <w:tr>
+        <w:tc>
+          <w:tcPr>
+            <w:vMerge w:val="continue"/>
+          </w:tcPr>
+          <w:p>
+					</w:p>
+        </w:tc>
+        <w:tc>
+          <w:p>
+            <w:r>
+              <w:t>SOL-EST-RCD-0050</w:t>
+            </w:r>
+          </w:p>
+        </w:tc>
+        <w:tc>
+          <w:p>
+            <w:r>
+              <w:t>R-366</w:t>
+            </w:r>
+          </w:p>
+        </w:tc>
+      </w:tr>
+      <w:tr>
+        <w:tc>
+          <w:p>
+            <w:r>
+              <w:t>FU R-00380</w:t>
+            </w:r>
+          </w:p>
+        </w:tc>
+        <w:tc>
+          <w:p>
+            <w:r>
+              <w:t>SOL-ESC-RS-05001</w:t>
+            </w:r>
+          </w:p>
+        </w:tc>
+        <w:tc>
+          <w:p>
+            <w:r>
+              <w:t>PERP-12</w:t>
+            </w:r>
+          </w:p>
+        </w:tc>
+      </w:tr>
+      <w:tr>
+        <w:tc>
+          <w:tcPr>
+            <w:vMerge w:val="restart"/>
+          </w:tcPr>
+          <w:p>
+            <w:r>
+              <w:t>IF R-00150</w:t>
+            </w:r>
+          </w:p>
+        </w:tc>
+        <w:tc>
+          <w:p>
+            <w:r>
+              <w:t>SOL-ESC-RS-05001</w:t>
+            </w:r>
+          </w:p>
+        </w:tc>
+        <w:tc>
+          <w:p>
+            <w:r>
+              <w:t>TCV-1</w:t>
+            </w:r>
+          </w:p>
+        </w:tc>
+      </w:tr>
+      <w:tr>
+        <w:tc>
+          <w:tcPr>
+            <w:vMerge w:val="continue"/>
+          </w:tcPr>
+          <w:p>
+					</w:p>
+        </w:tc>
+        <w:tc>
+          <w:p>
+            <w:r>
+              <w:t>SOL-ESC-RS-05001</w:t>
+            </w:r>
+          </w:p>
+        </w:tc>
+        <w:tc>
+          <w:p>
+            <w:r>
+              <w:t>TCV-2</w:t>
+            </w:r>
+          </w:p>
+        </w:tc>
+      </w:tr>
+      <w:tr>
+        <w:tc>
+          <w:tcPr>
+            <w:vMerge w:val="continue"/>
+          </w:tcPr>
+          <w:p>
+					</w:p>
+        </w:tc>
+        <w:tc>
+          <w:p>
+            <w:r>
+              <w:t>SOL-ESC-RS-05001</w:t>
+            </w:r>
+          </w:p>
+        </w:tc>
+        <w:tc>
+          <w:p>
+            <w:r>
+              <w:t>TCV-3</w:t>
+            </w:r>
+          </w:p>
+        </w:tc>
+      </w:tr>
+      <w:tr>
+        <w:tc>
+          <w:tcPr>
+            <w:vMerge w:val="continue"/>
+          </w:tcPr>
+          <w:p>
+					</w:p>
+        </w:tc>
+        <w:tc>
+          <w:p>
+            <w:r>
+              <w:t>SOL-ESC-RS-05001</w:t>
+            </w:r>
+          </w:p>
+        </w:tc>
+        <w:tc>
+          <w:p>
+            <w:r>
+              <w:t>TCV-4</w:t>
+            </w:r>
+          </w:p>
+        </w:tc>
+      </w:tr>
+      <w:tr>
+        <w:tc>
+          <w:tcPr>
+            <w:vMerge w:val="continue"/>
+          </w:tcPr>
+          <w:p>
+					</w:p>
+        </w:tc>
+        <w:tc>
+          <w:p>
+            <w:r>
+              <w:t>SOL-ESC-RS-05001</w:t>
+            </w:r>
+          </w:p>
+        </w:tc>
+        <w:tc>
+          <w:p>
+            <w:r>
+              <w:t>TCV-5</w:t>
+            </w:r>
+          </w:p>
+        </w:tc>
+      </w:tr>
+      <w:tr>
+        <w:tc>
+          <w:tcPr>
+            <w:vMerge w:val="continue"/>
+          </w:tcPr>
+          <w:p>
+					</w:p>
+        </w:tc>
+        <w:tc>
+          <w:p>
+            <w:r>
+              <w:t>SOL-ESC-RS-05001</w:t>
+            </w:r>
+          </w:p>
+        </w:tc>
+        <w:tc>
+          <w:p>
+            <w:r>
+              <w:t>TCV-6</w:t>
+            </w:r>
+          </w:p>
+        </w:tc>
+      </w:tr>
+      <w:tr>
+        <w:tc>
+          <w:tcPr>
+            <w:vMerge w:val="continue"/>
+          </w:tcPr>
+          <w:p>
+					</w:p>
+        </w:tc>
+        <w:tc>
+          <w:p>
+            <w:r>
+              <w:t>SOL-ESC-RS-05001</w:t>
+            </w:r>
+          </w:p>
+        </w:tc>
+        <w:tc>
+          <w:p>
+            <w:r>
+              <w:t>TCV-7</w:t>
+            </w:r>
+          </w:p>
+        </w:tc>
+      </w:tr>
+      <w:tr>
+        <w:tc>
+          <w:tcPr>
+            <w:vMerge w:val="restart"/>
+          </w:tcPr>
+          <w:p>
+            <w:r>
+              <w:t>IF R-00160</w:t>
+            </w:r>
+          </w:p>
+        </w:tc>
+        <w:tc>
+          <w:p>
+            <w:r>
+              <w:t>SOL-ESC-RS-05001</w:t>
+            </w:r>
+          </w:p>
+        </w:tc>
+        <w:tc>
+          <w:p>
+            <w:r>
+              <w:t>PERP-1</w:t>
+            </w:r>
+          </w:p>
+        </w:tc>
+      </w:tr>
+      <w:tr>
+        <w:tc>
+          <w:tcPr>
+            <w:vMerge w:val="continue"/>
+          </w:tcPr>
+          <w:p>
+					</w:p>
+        </w:tc>
+        <w:tc>
+          <w:p>
+            <w:r>
+              <w:t>SOL-ESC-RS-05001</w:t>
+            </w:r>
+          </w:p>
+        </w:tc>
+        <w:tc>
+          <w:p>
+            <w:r>
+              <w:t>PERP-2</w:t>
+            </w:r>
+          </w:p>
+        </w:tc>
+      </w:tr>
+      <w:tr>
+        <w:tc>
+          <w:tcPr>
+            <w:vMerge w:val="continue"/>
+          </w:tcPr>
+          <w:p>
+					</w:p>
+        </w:tc>
+        <w:tc>
+          <w:p>
+            <w:r>
+              <w:t>SOL-ESC-RS-05001</w:t>
+            </w:r>
+          </w:p>
+        </w:tc>
+        <w:tc>
+          <w:p>
+            <w:r>
+              <w:t>PERP-3</w:t>
+            </w:r>
+          </w:p>
+        </w:tc>
+      </w:tr>
+      <w:tr>
+        <w:tc>
+          <w:tcPr>
+            <w:vMerge w:val="restart"/>
+          </w:tcPr>
+          <w:p>
+            <w:r>
+              <w:t>IF R-00170</w:t>
+            </w:r>
+          </w:p>
+        </w:tc>
+        <w:tc>
+          <w:p>
+            <w:r>
+              <w:t>SOL-ESC-RS-05001</w:t>
+            </w:r>
+          </w:p>
+        </w:tc>
+        <w:tc>
+          <w:p>
+            <w:r>
+              <w:t>EVRP-2</w:t>
+            </w:r>
+          </w:p>
+        </w:tc>
+      </w:tr>
+      <w:tr>
+        <w:tc>
+          <w:tcPr>
+            <w:vMerge w:val="continue"/>
+          </w:tcPr>
+          <w:p>
+					</w:p>
+        </w:tc>
+        <w:tc>
+          <w:p>
+            <w:r>
+              <w:t>SOL-ESC-RS-05001</w:t>
+            </w:r>
+          </w:p>
+        </w:tc>
+        <w:tc>
+          <w:p>
+            <w:r>
+              <w:t>EVRP-3</w:t>
+            </w:r>
+          </w:p>
+        </w:tc>
+      </w:tr>
+      <w:tr>
+        <w:tc>
+          <w:tcPr>
+            <w:vMerge w:val="continue"/>
+          </w:tcPr>
+          <w:p>
+					</w:p>
+        </w:tc>
+        <w:tc>
+          <w:p>
+            <w:r>
+              <w:t>SOL-ESC-RS-05001</w:t>
+            </w:r>
+          </w:p>
+        </w:tc>
+        <w:tc>
+          <w:p>
+            <w:r>
+              <w:t>EVRP-4</w:t>
+            </w:r>
+          </w:p>
+        </w:tc>
+      </w:tr>
+      <w:tr>
+        <w:tc>
+          <w:tcPr>
+            <w:vMerge w:val="continue"/>
+          </w:tcPr>
+          <w:p>
+					</w:p>
+        </w:tc>
+        <w:tc>
+          <w:p>
+            <w:r>
+              <w:t>SOL-ESC-RS-05001</w:t>
+            </w:r>
+          </w:p>
+        </w:tc>
+        <w:tc>
+          <w:p>
+            <w:r>
+              <w:t>EVRP-5</w:t>
+            </w:r>
+          </w:p>
+        </w:tc>
+      </w:tr>
+      <w:tr>
+        <w:tc>
+          <w:tcPr>
+            <w:vMerge w:val="continue"/>
+          </w:tcPr>
+          <w:p>
+					</w:p>
+        </w:tc>
+        <w:tc>
+          <w:p>
+            <w:r>
+              <w:t>SOL-ESC-RS-05001</w:t>
+            </w:r>
+          </w:p>
+        </w:tc>
+        <w:tc>
+          <w:p>
+            <w:r>
+              <w:t>EVRP-6</w:t>
+            </w:r>
+          </w:p>
+        </w:tc>
+      </w:tr>
+      <w:tr>
+        <w:tc>
+          <w:tcPr>
+            <w:vMerge w:val="continue"/>
+          </w:tcPr>
+          <w:p>
+					</w:p>
+        </w:tc>
+        <w:tc>
+          <w:p>
+            <w:r>
+              <w:t>SOL-ESC-RS-05001</w:t>
+            </w:r>
+          </w:p>
+        </w:tc>
+        <w:tc>
+          <w:p>
+            <w:r>
+              <w:t>EVRP-7</w:t>
+            </w:r>
+          </w:p>
+        </w:tc>
+      </w:tr>
+      <w:tr>
+        <w:tc>
+          <w:p>
+            <w:r>
+              <w:t>IF R-00180</w:t>
+            </w:r>
+          </w:p>
+        </w:tc>
+        <w:tc>
+          <w:p>
+            <w:r>
+              <w:t>SOL-ESC-RS-05001</w:t>
+            </w:r>
+          </w:p>
+        </w:tc>
+        <w:tc>
+          <w:p>
+            <w:r>
+              <w:t>EVRP-1</w:t>
+            </w:r>
+          </w:p>
+        </w:tc>
+      </w:tr>
+      <w:tr>
+        <w:tc>
+          <w:p>
+            <w:r>
+              <w:t>IF R-00390</w:t>
+            </w:r>
+          </w:p>
+        </w:tc>
+        <w:tc>
+          <w:p>
+            <w:r>
+              <w:t>SOL-EST-RCD-0050</w:t>
+            </w:r>
+          </w:p>
+        </w:tc>
+        <w:tc>
+          <w:p>
+            <w:r>
+              <w:t>R-261</w:t>
+            </w:r>
+          </w:p>
+        </w:tc>
+      </w:tr>
+      <w:tr>
+        <w:tc>
+          <w:tcPr>
+            <w:vMerge w:val="restart"/>
+          </w:tcPr>
+          <w:p>
+            <w:r>
+              <w:t>RE R-00070</w:t>
+            </w:r>
+          </w:p>
+        </w:tc>
+        <w:tc>
+          <w:p>
+            <w:r>
+              <w:t>SOL-EST-RCD-0050</w:t>
+            </w:r>
+          </w:p>
+        </w:tc>
+        <w:tc>
+          <w:p>
+            <w:r>
+              <w:t>R-264</w:t>
+            </w:r>
+          </w:p>
+        </w:tc>
+      </w:tr>
+      <w:tr>
+        <w:tc>
+          <w:tcPr>
+            <w:vMerge w:val="continue"/>
+          </w:tcPr>
+          <w:p>
+					</w:p>
+        </w:tc>
+        <w:tc>
+          <w:p>
+            <w:r>
+              <w:t>SOL-ESC-RS-05001</w:t>
+            </w:r>
+          </w:p>
+        </w:tc>
+        <w:tc>
+          <w:p>
+            <w:r>
+              <w:t>FDIR-14</w:t>
+            </w:r>
+          </w:p>
+        </w:tc>
+      </w:tr>
+      <w:tr>
+        <w:tc>
+          <w:tcPr>
+            <w:vMerge w:val="continue"/>
+          </w:tcPr>
+          <w:p>
+					</w:p>
+        </w:tc>
+        <w:tc>
+          <w:p>
+            <w:r>
+              <w:t>SOL-EST-RCD-0050</w:t>
+            </w:r>
+          </w:p>
+        </w:tc>
+        <w:tc>
+          <w:p>
+            <w:r>
+              <w:t>R-407</w:t>
+            </w:r>
+          </w:p>
+        </w:tc>
+      </w:tr>
+      <w:tr>
+        <w:tc>
+          <w:tcPr>
+            <w:vMerge w:val="continue"/>
+          </w:tcPr>
+          <w:p>
+					</w:p>
+        </w:tc>
+        <w:tc>
+          <w:p>
+            <w:r>
+              <w:t>SOL-ESC-RS-05001</w:t>
+            </w:r>
+          </w:p>
+        </w:tc>
+        <w:tc>
+          <w:p>
+            <w:r>
+              <w:t>EVRP-6</w:t>
+            </w:r>
+          </w:p>
+        </w:tc>
+      </w:tr>
+      <w:tr>
+        <w:tc>
+          <w:p>
+            <w:r>
+              <w:t>DI R-00030</w:t>
+            </w:r>
+          </w:p>
+        </w:tc>
+        <w:tc>
+          <w:p>
+            <w:r>
+              <w:t>SOL-EST-RCD-0050</w:t>
+            </w:r>
+          </w:p>
+        </w:tc>
+        <w:tc>
+          <w:p>
+            <w:r>
+              <w:t>R-366</w:t>
+            </w:r>
+          </w:p>
+        </w:tc>
+      </w:tr>
+    </w:tbl>
+    <w:p>
+      <w:pPr>
+        <w:pStyle w:val="Heading2"/>
+      </w:pPr>
+      <w:r>
+        <w:t>Inverse Traceability Matrix</w:t>
+      </w:r>
+    </w:p>
+    <w:tbl>
+      <w:tblPr>
+        <w:tblStyle w:val="TableGrid"/>
+        <w:tblW w:w="5000" w:type="pct"/>
+      </w:tblPr>
+      <w:tr>
+        <w:tc>
+          <w:tcPr>
+            <w:tcW w:w="1850" w:type="pct"/>
+            <w:shd w:val="clear" w:color="auto" w:fill="D8D8D8"/>
+          </w:tcPr>
+          <w:p>
+            <w:r>
+              <w:rPr>
+                <w:b/>
+              </w:rPr>
+              <w:t>SSS item</w:t>
+            </w:r>
+          </w:p>
+        </w:tc>
+        <w:tc>
+          <w:tcPr>
+            <w:tcW w:w="1300" w:type="pct"/>
+            <w:shd w:val="clear" w:color="auto" w:fill="D8D8D8"/>
+          </w:tcPr>
+          <w:p>
+            <w:r>
+              <w:rPr>
+                <w:b/>
+              </w:rPr>
+              <w:t>SSS document</w:t>
+            </w:r>
+          </w:p>
+        </w:tc>
+        <w:tc>
+          <w:tcPr>
+            <w:tcW w:w="1850" w:type="pct"/>
+            <w:shd w:val="clear" w:color="auto" w:fill="D8D8D8"/>
+          </w:tcPr>
+          <w:p>
+            <w:r>
+              <w:rPr>
+                <w:b/>
+              </w:rPr>
+              <w:t>SRS item</w:t>
+            </w:r>
+          </w:p>
+        </w:tc>
+      </w:tr>
+      <w:tr>
+        <w:tc>
+          <w:p>
+            <w:r>
+              <w:t>R-406</w:t>
+            </w:r>
+          </w:p>
+        </w:tc>
+        <w:tc>
+          <w:p>
+            <w:r>
+              <w:t>SOL-EST-RCD-0050</w:t>
+            </w:r>
+          </w:p>
+        </w:tc>
+        <w:tc>
+          <w:p>
+            <w:r>
+              <w:t>GE R-00010</w:t>
+            </w:r>
+          </w:p>
+        </w:tc>
+      </w:tr>
+      <w:tr>
+        <w:tc>
+          <w:p>
+            <w:r>
+              <w:t>R-180</w:t>
+            </w:r>
+          </w:p>
+        </w:tc>
+        <w:tc>
+          <w:p>
+            <w:r>
+              <w:t>SOL-EST-RCD-0050</w:t>
+            </w:r>
+          </w:p>
+        </w:tc>
+        <w:tc>
+          <w:p>
+            <w:r>
+              <w:t>GE R-00030</w:t>
+            </w:r>
+          </w:p>
+        </w:tc>
+      </w:tr>
+      <w:tr>
+        <w:tc>
+          <w:tcPr>
+            <w:vMerge w:val="restart"/>
+          </w:tcPr>
+          <w:p>
+            <w:r>
+              <w:t>TM-4</w:t>
+            </w:r>
+          </w:p>
+        </w:tc>
+        <w:tc>
+          <w:tcPr>
+            <w:vMerge w:val="restart"/>
+          </w:tcPr>
+          <w:p>
+            <w:r>
+              <w:t>SOL-ESC-RS-05001</w:t>
+            </w:r>
+          </w:p>
+        </w:tc>
+        <w:tc>
+          <w:p>
+            <w:r>
+              <w:t>FU R-00180</w:t>
+            </w:r>
+          </w:p>
+        </w:tc>
+      </w:tr>
+      <w:tr>
+        <w:tc>
+          <w:tcPr>
+            <w:vMerge w:val="continue"/>
+          </w:tcPr>
+          <w:p>
+					</w:p>
+        </w:tc>
+        <w:tc>
+          <w:tcPr>
+            <w:vMerge w:val="continue"/>
+          </w:tcPr>
+          <w:p>
+					</w:p>
+        </w:tc>
+        <w:tc>
+          <w:p>
+            <w:r>
+              <w:t>FU R-00370</w:t>
+            </w:r>
+          </w:p>
+        </w:tc>
+      </w:tr>
+      <w:tr>
+        <w:tc>
+          <w:tcPr>
+            <w:vMerge w:val="restart"/>
+          </w:tcPr>
+          <w:p>
+            <w:r>
+              <w:t>R-366</w:t>
+            </w:r>
+          </w:p>
+        </w:tc>
+        <w:tc>
+          <w:tcPr>
+            <w:vMerge w:val="restart"/>
+          </w:tcPr>
+          <w:p>
+            <w:r>
+              <w:t>SOL-EST-RCD-0050</w:t>
+            </w:r>
+          </w:p>
+        </w:tc>
+        <w:tc>
+          <w:p>
+            <w:r>
+              <w:t>FU R-00180</w:t>
+            </w:r>
+          </w:p>
+        </w:tc>
+      </w:tr>
+      <w:tr>
+        <w:tc>
+          <w:tcPr>
+            <w:vMerge w:val="continue"/>
+          </w:tcPr>
+          <w:p>
+					</w:p>
+        </w:tc>
+        <w:tc>
+          <w:tcPr>
+            <w:vMerge w:val="continue"/>
+          </w:tcPr>
+          <w:p>
+					</w:p>
+        </w:tc>
+        <w:tc>
+          <w:p>
+            <w:r>
+              <w:t>FU R-00370</w:t>
+            </w:r>
+          </w:p>
+        </w:tc>
+      </w:tr>
+      <w:tr>
+        <w:tc>
+          <w:tcPr>
+            <w:vMerge w:val="continue"/>
+          </w:tcPr>
+          <w:p>
+					</w:p>
+        </w:tc>
+        <w:tc>
+          <w:tcPr>
+            <w:vMerge w:val="continue"/>
+          </w:tcPr>
+          <w:p>
+					</w:p>
+        </w:tc>
+        <w:tc>
+          <w:p>
+            <w:r>
+              <w:t>DI R-00030</w:t>
+            </w:r>
+          </w:p>
+        </w:tc>
+      </w:tr>
+      <w:tr>
+        <w:tc>
+          <w:p>
+            <w:r>
+              <w:t>FTS-1</w:t>
+            </w:r>
+          </w:p>
+        </w:tc>
+        <w:tc>
+          <w:p>
+            <w:r>
+              <w:t>SOL-ESC-RS-05001</w:t>
+            </w:r>
+          </w:p>
+        </w:tc>
+        <w:tc>
+          <w:p>
+            <w:r>
+              <w:t>FU R-00390</w:t>
+            </w:r>
+          </w:p>
+        </w:tc>
+      </w:tr>
+      <w:tr>
+        <w:tc>
+          <w:p>
+            <w:r>
+              <w:t>FTS-2</w:t>
+            </w:r>
+          </w:p>
+        </w:tc>
+        <w:tc>
+          <w:p>
+            <w:r>
+              <w:t>SOL-ESC-RS-05001</w:t>
+            </w:r>
+          </w:p>
+        </w:tc>
+        <w:tc>
+          <w:p>
+            <w:r>
+              <w:t>FU R-00390</w:t>
+            </w:r>
+          </w:p>
+        </w:tc>
+      </w:tr>
+      <w:tr>
+        <w:tc>
+          <w:p>
+            <w:r>
+              <w:t>TM-4</w:t>
+            </w:r>
+          </w:p>
+        </w:tc>
+        <w:tc>
+          <w:p>
+            <w:r>
+              <w:t>SOL-ESC-RS-05001</w:t>
+            </w:r>
+          </w:p>
+        </w:tc>
+        <w:tc>
+          <w:p>
+            <w:r>
+              <w:t>FU R-00370</w:t>
+            </w:r>
+          </w:p>
+        </w:tc>
+      </w:tr>
+      <w:tr>
+        <w:tc>
+          <w:tcPr>
+            <w:vMerge w:val="restart"/>
+          </w:tcPr>
+          <w:p>
+            <w:r>
+              <w:t>R-366</w:t>
+            </w:r>
+          </w:p>
+        </w:tc>
+        <w:tc>
+          <w:tcPr>
+            <w:vMerge w:val="restart"/>
+          </w:tcPr>
+          <w:p>
+            <w:r>
+              <w:t>SOL-EST-RCD-0050</w:t>
+            </w:r>
+          </w:p>
+        </w:tc>
+        <w:tc>
+          <w:p>
+            <w:r>
+              <w:t>FU R-00370</w:t>
+            </w:r>
+          </w:p>
+        </w:tc>
+      </w:tr>
+      <w:tr>
+        <w:tc>
+          <w:tcPr>
+            <w:vMerge w:val="continue"/>
+          </w:tcPr>
+          <w:p>
+					</w:p>
+        </w:tc>
+        <w:tc>
+          <w:tcPr>
+            <w:vMerge w:val="continue"/>
+          </w:tcPr>
+          <w:p>
+					</w:p>
+        </w:tc>
+        <w:tc>
+          <w:p>
+            <w:r>
+              <w:t>DI R-00030</w:t>
+            </w:r>
+          </w:p>
+        </w:tc>
+      </w:tr>
+      <w:tr>
+        <w:tc>
+          <w:p>
+            <w:r>
+              <w:t>PERP-12</w:t>
+            </w:r>
+          </w:p>
+        </w:tc>
+        <w:tc>
+          <w:p>
+            <w:r>
+              <w:t>SOL-ESC-RS-05001</w:t>
+            </w:r>
+          </w:p>
+        </w:tc>
+        <w:tc>
+          <w:p>
+            <w:r>
+              <w:t>FU R-00380</w:t>
+            </w:r>
+          </w:p>
+        </w:tc>
+      </w:tr>
+      <w:tr>
+        <w:tc>
+          <w:p>
+            <w:r>
+              <w:t>TCV-1</w:t>
+            </w:r>
+          </w:p>
+        </w:tc>
+        <w:tc>
+          <w:p>
+            <w:r>
+              <w:t>SOL-ESC-RS-05001</w:t>
+            </w:r>
+          </w:p>
+        </w:tc>
+        <w:tc>
+          <w:p>
+            <w:r>
+              <w:t>IF R-00150</w:t>
+            </w:r>
+          </w:p>
+        </w:tc>
+      </w:tr>
+      <w:tr>
+        <w:tc>
+          <w:p>
+            <w:r>
+              <w:t>TCV-2</w:t>
+            </w:r>
+          </w:p>
+        </w:tc>
+        <w:tc>
+          <w:p>
+            <w:r>
+              <w:t>SOL-ESC-RS-05001</w:t>
+            </w:r>
+          </w:p>
+        </w:tc>
+        <w:tc>
+          <w:p>
+            <w:r>
+              <w:t>IF R-00150</w:t>
+            </w:r>
+          </w:p>
+        </w:tc>
+      </w:tr>
+      <w:tr>
+        <w:tc>
+          <w:p>
+            <w:r>
+              <w:t>TCV-3</w:t>
+            </w:r>
+          </w:p>
+        </w:tc>
+        <w:tc>
+          <w:p>
+            <w:r>
+              <w:t>SOL-ESC-RS-05001</w:t>
+            </w:r>
+          </w:p>
+        </w:tc>
+        <w:tc>
+          <w:p>
+            <w:r>
+              <w:t>IF R-00150</w:t>
+            </w:r>
+          </w:p>
+        </w:tc>
+      </w:tr>
+      <w:tr>
+        <w:tc>
+          <w:p>
+            <w:r>
+              <w:t>TCV-4</w:t>
+            </w:r>
+          </w:p>
+        </w:tc>
+        <w:tc>
+          <w:p>
+            <w:r>
+              <w:t>SOL-ESC-RS-05001</w:t>
+            </w:r>
+          </w:p>
+        </w:tc>
+        <w:tc>
+          <w:p>
+            <w:r>
+              <w:t>IF R-00150</w:t>
+            </w:r>
+          </w:p>
+        </w:tc>
+      </w:tr>
+      <w:tr>
+        <w:tc>
+          <w:p>
+            <w:r>
+              <w:t>TCV-5</w:t>
+            </w:r>
+          </w:p>
+        </w:tc>
+        <w:tc>
+          <w:p>
+            <w:r>
+              <w:t>SOL-ESC-RS-05001</w:t>
+            </w:r>
+          </w:p>
+        </w:tc>
+        <w:tc>
+          <w:p>
+            <w:r>
+              <w:t>IF R-00150</w:t>
+            </w:r>
+          </w:p>
+        </w:tc>
+      </w:tr>
+      <w:tr>
+        <w:tc>
+          <w:p>
+            <w:r>
+              <w:t>TCV-6</w:t>
+            </w:r>
+          </w:p>
+        </w:tc>
+        <w:tc>
+          <w:p>
+            <w:r>
+              <w:t>SOL-ESC-RS-05001</w:t>
+            </w:r>
+          </w:p>
+        </w:tc>
+        <w:tc>
+          <w:p>
+            <w:r>
+              <w:t>IF R-00150</w:t>
+            </w:r>
+          </w:p>
+        </w:tc>
+      </w:tr>
+      <w:tr>
+        <w:tc>
+          <w:p>
+            <w:r>
+              <w:t>TCV-7</w:t>
+            </w:r>
+          </w:p>
+        </w:tc>
+        <w:tc>
+          <w:p>
+            <w:r>
+              <w:t>SOL-ESC-RS-05001</w:t>
+            </w:r>
+          </w:p>
+        </w:tc>
+        <w:tc>
+          <w:p>
+            <w:r>
+              <w:t>IF R-00150</w:t>
+            </w:r>
+          </w:p>
+        </w:tc>
+      </w:tr>
+      <w:tr>
+        <w:tc>
+          <w:p>
+            <w:r>
+              <w:t>PERP-1</w:t>
+            </w:r>
+          </w:p>
+        </w:tc>
+        <w:tc>
+          <w:p>
+            <w:r>
+              <w:t>SOL-ESC-RS-05001</w:t>
+            </w:r>
+          </w:p>
+        </w:tc>
+        <w:tc>
+          <w:p>
+            <w:r>
+              <w:t>IF R-00160</w:t>
+            </w:r>
+          </w:p>
+        </w:tc>
+      </w:tr>
+      <w:tr>
+        <w:tc>
+          <w:p>
+            <w:r>
+              <w:t>PERP-2</w:t>
+            </w:r>
+          </w:p>
+        </w:tc>
+        <w:tc>
+          <w:p>
+            <w:r>
+              <w:t>SOL-ESC-RS-05001</w:t>
+            </w:r>
+          </w:p>
+        </w:tc>
+        <w:tc>
+          <w:p>
+            <w:r>
+              <w:t>IF R-00160</w:t>
+            </w:r>
+          </w:p>
+        </w:tc>
+      </w:tr>
+      <w:tr>
+        <w:tc>
+          <w:p>
+            <w:r>
+              <w:t>PERP-3</w:t>
+            </w:r>
+          </w:p>
+        </w:tc>
+        <w:tc>
+          <w:p>
+            <w:r>
+              <w:t>SOL-ESC-RS-05001</w:t>
+            </w:r>
+          </w:p>
+        </w:tc>
+        <w:tc>
+          <w:p>
+            <w:r>
+              <w:t>IF R-00160</w:t>
+            </w:r>
+          </w:p>
+        </w:tc>
+      </w:tr>
+      <w:tr>
+        <w:tc>
+          <w:p>
+            <w:r>
+              <w:t>EVRP-2</w:t>
+            </w:r>
+          </w:p>
+        </w:tc>
+        <w:tc>
+          <w:p>
+            <w:r>
+              <w:t>SOL-ESC-RS-05001</w:t>
+            </w:r>
+          </w:p>
+        </w:tc>
+        <w:tc>
+          <w:p>
+            <w:r>
+              <w:t>IF R-00170</w:t>
+            </w:r>
+          </w:p>
+        </w:tc>
+      </w:tr>
+      <w:tr>
+        <w:tc>
+          <w:p>
+            <w:r>
+              <w:t>EVRP-3</w:t>
+            </w:r>
+          </w:p>
+        </w:tc>
+        <w:tc>
+          <w:p>
+            <w:r>
+              <w:t>SOL-ESC-RS-05001</w:t>
+            </w:r>
+          </w:p>
+        </w:tc>
+        <w:tc>
+          <w:p>
+            <w:r>
+              <w:t>IF R-00170</w:t>
+            </w:r>
+          </w:p>
+        </w:tc>
+      </w:tr>
+      <w:tr>
+        <w:tc>
+          <w:p>
+            <w:r>
+              <w:t>EVRP-4</w:t>
+            </w:r>
+          </w:p>
+        </w:tc>
+        <w:tc>
+          <w:p>
+            <w:r>
+              <w:t>SOL-ESC-RS-05001</w:t>
+            </w:r>
+          </w:p>
+        </w:tc>
+        <w:tc>
+          <w:p>
+            <w:r>
+              <w:t>IF R-00170</w:t>
+            </w:r>
+          </w:p>
+        </w:tc>
+      </w:tr>
+      <w:tr>
+        <w:tc>
+          <w:p>
+            <w:r>
+              <w:t>EVRP-5</w:t>
+            </w:r>
+          </w:p>
+        </w:tc>
+        <w:tc>
+          <w:p>
+            <w:r>
+              <w:t>SOL-ESC-RS-05001</w:t>
+            </w:r>
+          </w:p>
+        </w:tc>
+        <w:tc>
+          <w:p>
+            <w:r>
+              <w:t>IF R-00170</w:t>
+            </w:r>
+          </w:p>
+        </w:tc>
+      </w:tr>
+      <w:tr>
+        <w:tc>
+          <w:tcPr>
+            <w:vMerge w:val="restart"/>
+          </w:tcPr>
+          <w:p>
+            <w:r>
+              <w:t>EVRP-6</w:t>
+            </w:r>
+          </w:p>
+        </w:tc>
+        <w:tc>
+          <w:tcPr>
+            <w:vMerge w:val="restart"/>
+          </w:tcPr>
+          <w:p>
+            <w:r>
+              <w:t>SOL-ESC-RS-05001</w:t>
+            </w:r>
+          </w:p>
+        </w:tc>
+        <w:tc>
+          <w:p>
+            <w:r>
+              <w:t>IF R-00170</w:t>
+            </w:r>
+          </w:p>
+        </w:tc>
+      </w:tr>
+      <w:tr>
+        <w:tc>
+          <w:tcPr>
+            <w:vMerge w:val="continue"/>
+          </w:tcPr>
+          <w:p>
+					</w:p>
+        </w:tc>
+        <w:tc>
+          <w:tcPr>
+            <w:vMerge w:val="continue"/>
+          </w:tcPr>
+          <w:p>
+					</w:p>
+        </w:tc>
+        <w:tc>
+          <w:p>
+            <w:r>
+              <w:t>RE R-00070</w:t>
+            </w:r>
+          </w:p>
+        </w:tc>
+      </w:tr>
+      <w:tr>
+        <w:tc>
+          <w:p>
+            <w:r>
+              <w:t>EVRP-7</w:t>
+            </w:r>
+          </w:p>
+        </w:tc>
+        <w:tc>
+          <w:p>
+            <w:r>
+              <w:t>SOL-ESC-RS-05001</w:t>
+            </w:r>
+          </w:p>
+        </w:tc>
+        <w:tc>
+          <w:p>
+            <w:r>
+              <w:t>IF R-00170</w:t>
+            </w:r>
+          </w:p>
+        </w:tc>
+      </w:tr>
+      <w:tr>
+        <w:tc>
+          <w:p>
+            <w:r>
+              <w:t>EVRP-1</w:t>
+            </w:r>
+          </w:p>
+        </w:tc>
+        <w:tc>
+          <w:p>
+            <w:r>
+              <w:t>SOL-ESC-RS-05001</w:t>
+            </w:r>
+          </w:p>
+        </w:tc>
+        <w:tc>
+          <w:p>
+            <w:r>
+              <w:t>IF R-00180</w:t>
+            </w:r>
+          </w:p>
+        </w:tc>
+      </w:tr>
+      <w:tr>
+        <w:tc>
+          <w:p>
+            <w:r>
+              <w:t>R-261</w:t>
+            </w:r>
+          </w:p>
+        </w:tc>
+        <w:tc>
+          <w:p>
+            <w:r>
+              <w:t>SOL-EST-RCD-0050</w:t>
+            </w:r>
+          </w:p>
+        </w:tc>
+        <w:tc>
+          <w:p>
+            <w:r>
+              <w:t>IF R-00390</w:t>
+            </w:r>
+          </w:p>
+        </w:tc>
+      </w:tr>
+      <w:tr>
+        <w:tc>
+          <w:p>
+            <w:r>
+              <w:t>R-264</w:t>
+            </w:r>
+          </w:p>
+        </w:tc>
+        <w:tc>
+          <w:p>
+            <w:r>
+              <w:t>SOL-EST-RCD-0050</w:t>
+            </w:r>
+          </w:p>
+        </w:tc>
+        <w:tc>
+          <w:p>
+            <w:r>
+              <w:t>RE R-00070</w:t>
+            </w:r>
+          </w:p>
+        </w:tc>
+      </w:tr>
+      <w:tr>
+        <w:tc>
+          <w:p>
+            <w:r>
+              <w:t>FDIR-14</w:t>
+            </w:r>
+          </w:p>
+        </w:tc>
+        <w:tc>
+          <w:p>
+            <w:r>
+              <w:t>SOL-ESC-RS-05001</w:t>
+            </w:r>
+          </w:p>
+        </w:tc>
+        <w:tc>
+          <w:p>
+            <w:r>
+              <w:t>RE R-00070</w:t>
+            </w:r>
+          </w:p>
+        </w:tc>
+      </w:tr>
+      <w:tr>
+        <w:tc>
+          <w:p>
+            <w:r>
+              <w:t>R-407</w:t>
+            </w:r>
+          </w:p>
+        </w:tc>
+        <w:tc>
+          <w:p>
+            <w:r>
+              <w:t>SOL-EST-RCD-0050</w:t>
+            </w:r>
+          </w:p>
+        </w:tc>
+        <w:tc>
+          <w:p>
+            <w:r>
+              <w:t>RE R-00070</w:t>
+            </w:r>
+          </w:p>
+        </w:tc>
+      </w:tr>
+      <w:tr>
+        <w:tc>
+          <w:p>
+            <w:r>
+              <w:t>EVRP-6</w:t>
+            </w:r>
+          </w:p>
+        </w:tc>
+        <w:tc>
+          <w:p>
+            <w:r>
+              <w:t>SOL-ESC-RS-05001</w:t>
+            </w:r>
+          </w:p>
+        </w:tc>
+        <w:tc>
+          <w:p>
+            <w:r>
+              <w:t>RE R-00070</w:t>
+            </w:r>
+          </w:p>
+        </w:tc>
+      </w:tr>
+      <w:tr>
+        <w:tc>
+          <w:p>
+            <w:r>
+              <w:t>R-366</w:t>
+            </w:r>
+          </w:p>
+        </w:tc>
+        <w:tc>
+          <w:p>
+            <w:r>
+              <w:t>SOL-EST-RCD-0050</w:t>
+            </w:r>
+          </w:p>
+        </w:tc>
+        <w:tc>
+          <w:p>
+            <w:r>
+              <w:t>DI R-00030</w:t>
+            </w:r>
+          </w:p>
+        </w:tc>
+      </w:tr>
+    </w:tbl>
   </w:body>
 </w:document>
 </file>

</xml_diff>